<commit_message>
I think it works now, but don't really have the time left to properly test it.
</commit_message>
<xml_diff>
--- a/Besvarelse FCK.docx
+++ b/Besvarelse FCK.docx
@@ -86,23 +86,7 @@
           <w:szCs w:val="24"/>
           <w:lang w:val="da-DK"/>
         </w:rPr>
-        <w:t xml:space="preserve"> Denne er også en </w:t>
-      </w:r>
-      <w:r>
-        <w:rPr>
-          <w:sz w:val="24"/>
-          <w:szCs w:val="24"/>
-          <w:lang w:val="da-DK"/>
-        </w:rPr>
-        <w:t>komposition</w:t>
-      </w:r>
-      <w:r>
-        <w:rPr>
-          <w:sz w:val="24"/>
-          <w:szCs w:val="24"/>
-          <w:lang w:val="da-DK"/>
-        </w:rPr>
-        <w:t>, da den kræver mindst én booking</w:t>
+        <w:t xml:space="preserve"> Denne er også en komposition, da den kræver mindst én booking</w:t>
       </w:r>
       <w:r>
         <w:rPr>
@@ -132,10 +116,10 @@
           <w:lang w:val="da-DK"/>
         </w:rPr>
         <w:drawing>
-          <wp:inline distT="0" distB="0" distL="0" distR="0" wp14:anchorId="2FDAA993" wp14:editId="34D85FDF">
+          <wp:inline distT="0" distB="0" distL="0" distR="0" wp14:anchorId="3876868B" wp14:editId="30E252DE">
             <wp:extent cx="6332220" cy="3435985"/>
             <wp:effectExtent l="0" t="0" r="0" b="0"/>
-            <wp:docPr id="1019107234" name="Picture 2" descr="A screenshot of a computer&#10;&#10;Description automatically generated"/>
+            <wp:docPr id="1366306594" name="Picture 1" descr="A screenshot of a computer&#10;&#10;Description automatically generated"/>
             <wp:cNvGraphicFramePr>
               <a:graphicFrameLocks xmlns:a="http://schemas.openxmlformats.org/drawingml/2006/main" noChangeAspect="1"/>
             </wp:cNvGraphicFramePr>
@@ -143,7 +127,7 @@
               <a:graphicData uri="http://schemas.openxmlformats.org/drawingml/2006/picture">
                 <pic:pic xmlns:pic="http://schemas.openxmlformats.org/drawingml/2006/picture">
                   <pic:nvPicPr>
-                    <pic:cNvPr id="1019107234" name="Picture 2" descr="A screenshot of a computer&#10;&#10;Description automatically generated"/>
+                    <pic:cNvPr id="1366306594" name="Picture 1" descr="A screenshot of a computer&#10;&#10;Description automatically generated"/>
                     <pic:cNvPicPr/>
                   </pic:nvPicPr>
                   <pic:blipFill>

</xml_diff>